<commit_message>
File abc Page d
</commit_message>
<xml_diff>
--- a/abc.docx
+++ b/abc.docx
@@ -6,13 +6,21 @@
       <w:r>
         <w:t>Rohit page</w:t>
       </w:r>
-      <w:bookmarkStart w:id="0" w:name="_GoBack"/>
-      <w:bookmarkEnd w:id="0"/>
     </w:p>
     <w:p>
       <w:r>
-        <w:t>abcd</w:t>
+        <w:t>A</w:t>
       </w:r>
+      <w:r>
+        <w:t>bcd</w:t>
+      </w:r>
+    </w:p>
+    <w:p>
+      <w:r>
+        <w:t>Db mjb</w:t>
+      </w:r>
+      <w:bookmarkStart w:id="0" w:name="_GoBack"/>
+      <w:bookmarkEnd w:id="0"/>
     </w:p>
     <w:sectPr>
       <w:pgSz w:w="11906" w:h="16838"/>

</xml_diff>